<commit_message>
creado el archivo xml transformado
</commit_message>
<xml_diff>
--- a/Gerard/Actividad3_Gerard.docx
+++ b/Gerard/Actividad3_Gerard.docx
@@ -49,7 +49,7 @@
         <mc:AlternateContent>
           <mc:Choice Requires="wps">
             <w:drawing>
-              <wp:anchor distT="0" distB="0" distL="114300" distR="114300" simplePos="0" relativeHeight="251659264" behindDoc="0" locked="0" layoutInCell="1" allowOverlap="1" wp14:anchorId="6280E777" wp14:editId="1B89FA0E">
+              <wp:anchor distT="0" distB="0" distL="114300" distR="114300" simplePos="0" relativeHeight="251659264" behindDoc="0" locked="0" layoutInCell="1" allowOverlap="1" wp14:anchorId="6280E777" wp14:editId="77C028C8">
                 <wp:simplePos x="0" y="0"/>
                 <wp:positionH relativeFrom="column">
                   <wp:posOffset>-127635</wp:posOffset>
@@ -105,7 +105,7 @@
           </mc:Choice>
           <mc:Fallback>
             <w:pict>
-              <v:shapetype w14:anchorId="78572D8A" id="_x0000_t13" coordsize="21600,21600" o:spt="13" adj="16200,5400" path="m@0,l@0@1,0@1,0@2@0@2@0,21600,21600,10800xe">
+              <v:shapetype w14:anchorId="613069AF" id="_x0000_t13" coordsize="21600,21600" o:spt="13" adj="16200,5400" path="m@0,l@0@1,0@1,0@2@0@2@0,21600,21600,10800xe">
                 <v:stroke joinstyle="miter"/>
                 <v:formulas>
                   <v:f eqn="val #0"/>
@@ -220,7 +220,6 @@
                 <v:path gradientshapeok="t" o:connecttype="rect"/>
               </v:shapetype>
               <v:shape id="Cuadro de texto 1" o:spid="_x0000_s1026" type="#_x0000_t202" style="position:absolute;margin-left:-34.05pt;margin-top:156.4pt;width:138pt;height:56.7pt;z-index:-251655168;visibility:visible;mso-wrap-style:square;mso-width-percent:0;mso-height-percent:0;mso-wrap-distance-left:9pt;mso-wrap-distance-top:0;mso-wrap-distance-right:9pt;mso-wrap-distance-bottom:0;mso-position-horizontal:absolute;mso-position-horizontal-relative:text;mso-position-vertical:absolute;mso-position-vertical-relative:text;mso-width-percent:0;mso-height-percent:0;mso-width-relative:margin;mso-height-relative:margin;v-text-anchor:top" o:gfxdata="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" filled="f" stroked="f">
-                <v:fill o:detectmouseclick="t"/>
                 <v:textbox>
                   <w:txbxContent>
                     <w:p>
@@ -363,7 +362,7 @@
         </w:rPr>
         <w:lastRenderedPageBreak/>
         <w:drawing>
-          <wp:anchor distT="0" distB="0" distL="114300" distR="114300" simplePos="0" relativeHeight="251662336" behindDoc="1" locked="0" layoutInCell="1" allowOverlap="1" wp14:anchorId="5A82BC54" wp14:editId="638CF470">
+          <wp:anchor distT="0" distB="0" distL="114300" distR="114300" simplePos="0" relativeHeight="251662336" behindDoc="1" locked="0" layoutInCell="1" allowOverlap="1" wp14:anchorId="5A82BC54" wp14:editId="16C14C17">
             <wp:simplePos x="0" y="0"/>
             <wp:positionH relativeFrom="margin">
               <wp:posOffset>1898015</wp:posOffset>
@@ -442,7 +441,7 @@
           <w:noProof/>
         </w:rPr>
         <w:drawing>
-          <wp:anchor distT="0" distB="0" distL="114300" distR="114300" simplePos="0" relativeHeight="251663360" behindDoc="1" locked="0" layoutInCell="1" allowOverlap="1" wp14:anchorId="377FC8F6" wp14:editId="39122244">
+          <wp:anchor distT="0" distB="0" distL="114300" distR="114300" simplePos="0" relativeHeight="251663360" behindDoc="1" locked="0" layoutInCell="1" allowOverlap="1" wp14:anchorId="377FC8F6" wp14:editId="7DEA2240">
             <wp:simplePos x="0" y="0"/>
             <wp:positionH relativeFrom="column">
               <wp:posOffset>1900555</wp:posOffset>
@@ -514,13 +513,13 @@
         <mc:AlternateContent>
           <mc:Choice Requires="wps">
             <w:drawing>
-              <wp:anchor distT="0" distB="0" distL="114300" distR="114300" simplePos="0" relativeHeight="251666432" behindDoc="1" locked="0" layoutInCell="1" allowOverlap="1" wp14:anchorId="6DBDEED4" wp14:editId="1DCB9784">
+              <wp:anchor distT="0" distB="0" distL="114300" distR="114300" simplePos="0" relativeHeight="251666432" behindDoc="1" locked="0" layoutInCell="1" allowOverlap="1" wp14:anchorId="6DBDEED4" wp14:editId="510D5355">
                 <wp:simplePos x="0" y="0"/>
                 <wp:positionH relativeFrom="margin">
-                  <wp:posOffset>-504825</wp:posOffset>
+                  <wp:posOffset>-381000</wp:posOffset>
                 </wp:positionH>
                 <wp:positionV relativeFrom="paragraph">
-                  <wp:posOffset>139700</wp:posOffset>
+                  <wp:posOffset>177800</wp:posOffset>
                 </wp:positionV>
                 <wp:extent cx="1752600" cy="981075"/>
                 <wp:effectExtent l="0" t="0" r="0" b="9525"/>
@@ -776,8 +775,7 @@
           </mc:Choice>
           <mc:Fallback>
             <w:pict>
-              <v:shape w14:anchorId="6DBDEED4" id="_x0000_s1027" type="#_x0000_t202" style="position:absolute;margin-left:-39.75pt;margin-top:11pt;width:138pt;height:77.25pt;z-index:-251650048;visibility:visible;mso-wrap-style:square;mso-width-percent:0;mso-height-percent:0;mso-wrap-distance-left:9pt;mso-wrap-distance-top:0;mso-wrap-distance-right:9pt;mso-wrap-distance-bottom:0;mso-position-horizontal:absolute;mso-position-horizontal-relative:margin;mso-position-vertical:absolute;mso-position-vertical-relative:text;mso-width-percent:0;mso-height-percent:0;mso-width-relative:margin;mso-height-relative:margin;v-text-anchor:top" o:gfxdata="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" filled="f" stroked="f">
-                <v:fill o:detectmouseclick="t"/>
+              <v:shape w14:anchorId="6DBDEED4" id="_x0000_s1027" type="#_x0000_t202" style="position:absolute;margin-left:-30pt;margin-top:14pt;width:138pt;height:77.25pt;z-index:-251650048;visibility:visible;mso-wrap-style:square;mso-width-percent:0;mso-height-percent:0;mso-wrap-distance-left:9pt;mso-wrap-distance-top:0;mso-wrap-distance-right:9pt;mso-wrap-distance-bottom:0;mso-position-horizontal:absolute;mso-position-horizontal-relative:margin;mso-position-vertical:absolute;mso-position-vertical-relative:text;mso-width-percent:0;mso-height-percent:0;mso-width-relative:margin;mso-height-relative:margin;v-text-anchor:top" o:gfxdata="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" filled="f" stroked="f">
                 <v:textbox>
                   <w:txbxContent>
                     <w:p>
@@ -1081,7 +1079,7 @@
           <w:noProof/>
         </w:rPr>
         <w:drawing>
-          <wp:anchor distT="0" distB="0" distL="114300" distR="114300" simplePos="0" relativeHeight="251664384" behindDoc="1" locked="0" layoutInCell="1" allowOverlap="1" wp14:anchorId="6F1B766C" wp14:editId="257F1E8B">
+          <wp:anchor distT="0" distB="0" distL="114300" distR="114300" simplePos="0" relativeHeight="251664384" behindDoc="1" locked="0" layoutInCell="1" allowOverlap="1" wp14:anchorId="6F1B766C" wp14:editId="67E793E7">
             <wp:simplePos x="0" y="0"/>
             <wp:positionH relativeFrom="column">
               <wp:posOffset>1891665</wp:posOffset>
@@ -1121,7 +1119,7 @@
                   <pic:spPr bwMode="auto">
                     <a:xfrm>
                       <a:off x="0" y="0"/>
-                      <a:ext cx="4521714" cy="3011078"/>
+                      <a:ext cx="4517390" cy="3008199"/>
                     </a:xfrm>
                     <a:prstGeom prst="rect">
                       <a:avLst/>
@@ -1157,7 +1155,7 @@
         </w:rPr>
         <w:lastRenderedPageBreak/>
         <w:drawing>
-          <wp:anchor distT="0" distB="0" distL="114300" distR="114300" simplePos="0" relativeHeight="251669504" behindDoc="1" locked="0" layoutInCell="1" allowOverlap="1" wp14:anchorId="44F41F0C" wp14:editId="66CB16FA">
+          <wp:anchor distT="0" distB="0" distL="114300" distR="114300" simplePos="0" relativeHeight="251669504" behindDoc="1" locked="0" layoutInCell="1" allowOverlap="1" wp14:anchorId="44F41F0C" wp14:editId="2889A9B8">
             <wp:simplePos x="0" y="0"/>
             <wp:positionH relativeFrom="column">
               <wp:posOffset>177165</wp:posOffset>
@@ -1250,6 +1248,1147 @@
       <w:r>
         <w:lastRenderedPageBreak/>
         <w:t>Ahora le aplicaremos CSS en el archivo HTML transformado para que tenga mejor apariencia:</w:t>
+      </w:r>
+    </w:p>
+    <w:p/>
+    <w:p/>
+    <w:p>
+      <w:r>
+        <w:rPr>
+          <w:noProof/>
+        </w:rPr>
+        <w:drawing>
+          <wp:anchor distT="0" distB="0" distL="114300" distR="114300" simplePos="0" relativeHeight="251670528" behindDoc="1" locked="0" layoutInCell="1" allowOverlap="1" wp14:anchorId="246E20F5" wp14:editId="04DE42A9">
+            <wp:simplePos x="0" y="0"/>
+            <wp:positionH relativeFrom="column">
+              <wp:posOffset>1465580</wp:posOffset>
+            </wp:positionH>
+            <wp:positionV relativeFrom="paragraph">
+              <wp:posOffset>5715</wp:posOffset>
+            </wp:positionV>
+            <wp:extent cx="4950457" cy="3209925"/>
+            <wp:effectExtent l="0" t="0" r="3175" b="0"/>
+            <wp:wrapNone/>
+            <wp:docPr id="448652985" name="Imagen 2"/>
+            <wp:cNvGraphicFramePr>
+              <a:graphicFrameLocks xmlns:a="http://schemas.openxmlformats.org/drawingml/2006/main" noChangeAspect="1"/>
+            </wp:cNvGraphicFramePr>
+            <a:graphic xmlns:a="http://schemas.openxmlformats.org/drawingml/2006/main">
+              <a:graphicData uri="http://schemas.openxmlformats.org/drawingml/2006/picture">
+                <pic:pic xmlns:pic="http://schemas.openxmlformats.org/drawingml/2006/picture">
+                  <pic:nvPicPr>
+                    <pic:cNvPr id="0" name="Picture 2"/>
+                    <pic:cNvPicPr>
+                      <a:picLocks noChangeAspect="1" noChangeArrowheads="1"/>
+                    </pic:cNvPicPr>
+                  </pic:nvPicPr>
+                  <pic:blipFill>
+                    <a:blip r:embed="rId10" cstate="print">
+                      <a:extLst>
+                        <a:ext uri="{28A0092B-C50C-407E-A947-70E740481C1C}">
+                          <a14:useLocalDpi xmlns:a14="http://schemas.microsoft.com/office/drawing/2010/main" val="0"/>
+                        </a:ext>
+                      </a:extLst>
+                    </a:blip>
+                    <a:srcRect/>
+                    <a:stretch>
+                      <a:fillRect/>
+                    </a:stretch>
+                  </pic:blipFill>
+                  <pic:spPr bwMode="auto">
+                    <a:xfrm>
+                      <a:off x="0" y="0"/>
+                      <a:ext cx="4950457" cy="3209925"/>
+                    </a:xfrm>
+                    <a:prstGeom prst="rect">
+                      <a:avLst/>
+                    </a:prstGeom>
+                    <a:noFill/>
+                    <a:ln>
+                      <a:noFill/>
+                    </a:ln>
+                  </pic:spPr>
+                </pic:pic>
+              </a:graphicData>
+            </a:graphic>
+            <wp14:sizeRelH relativeFrom="margin">
+              <wp14:pctWidth>0</wp14:pctWidth>
+            </wp14:sizeRelH>
+            <wp14:sizeRelV relativeFrom="margin">
+              <wp14:pctHeight>0</wp14:pctHeight>
+            </wp14:sizeRelV>
+          </wp:anchor>
+        </w:drawing>
+      </w:r>
+    </w:p>
+    <w:p/>
+    <w:p/>
+    <w:p/>
+    <w:p/>
+    <w:p>
+      <w:r>
+        <w:rPr>
+          <w:noProof/>
+        </w:rPr>
+        <mc:AlternateContent>
+          <mc:Choice Requires="wps">
+            <w:drawing>
+              <wp:anchor distT="0" distB="0" distL="114300" distR="114300" simplePos="0" relativeHeight="251673600" behindDoc="1" locked="0" layoutInCell="1" allowOverlap="1" wp14:anchorId="49B2B892" wp14:editId="300BBD73">
+                <wp:simplePos x="0" y="0"/>
+                <wp:positionH relativeFrom="margin">
+                  <wp:posOffset>-542925</wp:posOffset>
+                </wp:positionH>
+                <wp:positionV relativeFrom="paragraph">
+                  <wp:posOffset>351790</wp:posOffset>
+                </wp:positionV>
+                <wp:extent cx="1752600" cy="981075"/>
+                <wp:effectExtent l="0" t="0" r="0" b="9525"/>
+                <wp:wrapNone/>
+                <wp:docPr id="623459691" name="Cuadro de texto 1"/>
+                <wp:cNvGraphicFramePr/>
+                <a:graphic xmlns:a="http://schemas.openxmlformats.org/drawingml/2006/main">
+                  <a:graphicData uri="http://schemas.microsoft.com/office/word/2010/wordprocessingShape">
+                    <wps:wsp>
+                      <wps:cNvSpPr txBox="1"/>
+                      <wps:spPr>
+                        <a:xfrm>
+                          <a:off x="0" y="0"/>
+                          <a:ext cx="1752600" cy="981075"/>
+                        </a:xfrm>
+                        <a:prstGeom prst="rect">
+                          <a:avLst/>
+                        </a:prstGeom>
+                        <a:noFill/>
+                        <a:ln>
+                          <a:noFill/>
+                        </a:ln>
+                      </wps:spPr>
+                      <wps:txbx>
+                        <w:txbxContent>
+                          <w:p>
+                            <w:pPr>
+                              <w:spacing w:after="0"/>
+                              <w:jc w:val="center"/>
+                              <w:rPr>
+                                <w:noProof/>
+                                <w:color w:val="4472C4" w:themeColor="accent1"/>
+                                <w:sz w:val="32"/>
+                                <w:szCs w:val="32"/>
+                                <w14:shadow w14:blurRad="38100" w14:dist="25400" w14:dir="5400000" w14:sx="100000" w14:sy="100000" w14:kx="0" w14:ky="0" w14:algn="ctr">
+                                  <w14:srgbClr w14:val="6E747A">
+                                    <w14:alpha w14:val="57000"/>
+                                  </w14:srgbClr>
+                                </w14:shadow>
+                                <w14:textOutline w14:w="0" w14:cap="flat" w14:cmpd="sng" w14:algn="ctr">
+                                  <w14:noFill/>
+                                  <w14:prstDash w14:val="solid"/>
+                                  <w14:round/>
+                                </w14:textOutline>
+                              </w:rPr>
+                            </w:pPr>
+                            <w:r>
+                              <w:rPr>
+                                <w:noProof/>
+                                <w:color w:val="4472C4" w:themeColor="accent1"/>
+                                <w:sz w:val="32"/>
+                                <w:szCs w:val="32"/>
+                                <w14:shadow w14:blurRad="38100" w14:dist="25400" w14:dir="5400000" w14:sx="100000" w14:sy="100000" w14:kx="0" w14:ky="0" w14:algn="ctr">
+                                  <w14:srgbClr w14:val="6E747A">
+                                    <w14:alpha w14:val="57000"/>
+                                  </w14:srgbClr>
+                                </w14:shadow>
+                                <w14:textOutline w14:w="0" w14:cap="flat" w14:cmpd="sng" w14:algn="ctr">
+                                  <w14:noFill/>
+                                  <w14:prstDash w14:val="solid"/>
+                                  <w14:round/>
+                                </w14:textOutline>
+                              </w:rPr>
+                              <w:t xml:space="preserve">Documento </w:t>
+                            </w:r>
+                            <w:r>
+                              <w:rPr>
+                                <w:noProof/>
+                                <w:color w:val="4472C4" w:themeColor="accent1"/>
+                                <w:sz w:val="32"/>
+                                <w:szCs w:val="32"/>
+                                <w14:shadow w14:blurRad="38100" w14:dist="25400" w14:dir="5400000" w14:sx="100000" w14:sy="100000" w14:kx="0" w14:ky="0" w14:algn="ctr">
+                                  <w14:srgbClr w14:val="6E747A">
+                                    <w14:alpha w14:val="57000"/>
+                                  </w14:srgbClr>
+                                </w14:shadow>
+                                <w14:textOutline w14:w="0" w14:cap="flat" w14:cmpd="sng" w14:algn="ctr">
+                                  <w14:noFill/>
+                                  <w14:prstDash w14:val="solid"/>
+                                  <w14:round/>
+                                </w14:textOutline>
+                              </w:rPr>
+                              <w:t>CSS que aplicara los cambios en HTML</w:t>
+                            </w:r>
+                          </w:p>
+                          <w:p>
+                            <w:pPr>
+                              <w:spacing w:after="0"/>
+                              <w:jc w:val="center"/>
+                              <w:rPr>
+                                <w:noProof/>
+                                <w:color w:val="4472C4" w:themeColor="accent1"/>
+                                <w:sz w:val="32"/>
+                                <w:szCs w:val="32"/>
+                                <w14:shadow w14:blurRad="38100" w14:dist="25400" w14:dir="5400000" w14:sx="100000" w14:sy="100000" w14:kx="0" w14:ky="0" w14:algn="ctr">
+                                  <w14:srgbClr w14:val="6E747A">
+                                    <w14:alpha w14:val="57000"/>
+                                  </w14:srgbClr>
+                                </w14:shadow>
+                                <w14:textOutline w14:w="0" w14:cap="flat" w14:cmpd="sng" w14:algn="ctr">
+                                  <w14:noFill/>
+                                  <w14:prstDash w14:val="solid"/>
+                                  <w14:round/>
+                                </w14:textOutline>
+                              </w:rPr>
+                            </w:pPr>
+                          </w:p>
+                          <w:p>
+                            <w:pPr>
+                              <w:jc w:val="center"/>
+                              <w:rPr>
+                                <w:sz w:val="32"/>
+                                <w:szCs w:val="32"/>
+                              </w:rPr>
+                            </w:pPr>
+                          </w:p>
+                        </w:txbxContent>
+                      </wps:txbx>
+                      <wps:bodyPr rot="0" spcFirstLastPara="0" vertOverflow="overflow" horzOverflow="overflow" vert="horz" wrap="square" lIns="91440" tIns="45720" rIns="91440" bIns="45720" numCol="1" spcCol="0" rtlCol="0" fromWordArt="0" anchor="t" anchorCtr="0" forceAA="0" compatLnSpc="1">
+                        <a:prstTxWarp prst="textNoShape">
+                          <a:avLst/>
+                        </a:prstTxWarp>
+                        <a:noAutofit/>
+                      </wps:bodyPr>
+                    </wps:wsp>
+                  </a:graphicData>
+                </a:graphic>
+                <wp14:sizeRelH relativeFrom="margin">
+                  <wp14:pctWidth>0</wp14:pctWidth>
+                </wp14:sizeRelH>
+                <wp14:sizeRelV relativeFrom="margin">
+                  <wp14:pctHeight>0</wp14:pctHeight>
+                </wp14:sizeRelV>
+              </wp:anchor>
+            </w:drawing>
+          </mc:Choice>
+          <mc:Fallback>
+            <w:pict>
+              <v:shape w14:anchorId="49B2B892" id="_x0000_s1028" type="#_x0000_t202" style="position:absolute;margin-left:-42.75pt;margin-top:27.7pt;width:138pt;height:77.25pt;z-index:-251642880;visibility:visible;mso-wrap-style:square;mso-width-percent:0;mso-height-percent:0;mso-wrap-distance-left:9pt;mso-wrap-distance-top:0;mso-wrap-distance-right:9pt;mso-wrap-distance-bottom:0;mso-position-horizontal:absolute;mso-position-horizontal-relative:margin;mso-position-vertical:absolute;mso-position-vertical-relative:text;mso-width-percent:0;mso-height-percent:0;mso-width-relative:margin;mso-height-relative:margin;v-text-anchor:top" o:gfxdata="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" filled="f" stroked="f">
+                <v:textbox>
+                  <w:txbxContent>
+                    <w:p>
+                      <w:pPr>
+                        <w:spacing w:after="0"/>
+                        <w:jc w:val="center"/>
+                        <w:rPr>
+                          <w:noProof/>
+                          <w:color w:val="4472C4" w:themeColor="accent1"/>
+                          <w:sz w:val="32"/>
+                          <w:szCs w:val="32"/>
+                          <w14:shadow w14:blurRad="38100" w14:dist="25400" w14:dir="5400000" w14:sx="100000" w14:sy="100000" w14:kx="0" w14:ky="0" w14:algn="ctr">
+                            <w14:srgbClr w14:val="6E747A">
+                              <w14:alpha w14:val="57000"/>
+                            </w14:srgbClr>
+                          </w14:shadow>
+                          <w14:textOutline w14:w="0" w14:cap="flat" w14:cmpd="sng" w14:algn="ctr">
+                            <w14:noFill/>
+                            <w14:prstDash w14:val="solid"/>
+                            <w14:round/>
+                          </w14:textOutline>
+                        </w:rPr>
+                      </w:pPr>
+                      <w:r>
+                        <w:rPr>
+                          <w:noProof/>
+                          <w:color w:val="4472C4" w:themeColor="accent1"/>
+                          <w:sz w:val="32"/>
+                          <w:szCs w:val="32"/>
+                          <w14:shadow w14:blurRad="38100" w14:dist="25400" w14:dir="5400000" w14:sx="100000" w14:sy="100000" w14:kx="0" w14:ky="0" w14:algn="ctr">
+                            <w14:srgbClr w14:val="6E747A">
+                              <w14:alpha w14:val="57000"/>
+                            </w14:srgbClr>
+                          </w14:shadow>
+                          <w14:textOutline w14:w="0" w14:cap="flat" w14:cmpd="sng" w14:algn="ctr">
+                            <w14:noFill/>
+                            <w14:prstDash w14:val="solid"/>
+                            <w14:round/>
+                          </w14:textOutline>
+                        </w:rPr>
+                        <w:t xml:space="preserve">Documento </w:t>
+                      </w:r>
+                      <w:r>
+                        <w:rPr>
+                          <w:noProof/>
+                          <w:color w:val="4472C4" w:themeColor="accent1"/>
+                          <w:sz w:val="32"/>
+                          <w:szCs w:val="32"/>
+                          <w14:shadow w14:blurRad="38100" w14:dist="25400" w14:dir="5400000" w14:sx="100000" w14:sy="100000" w14:kx="0" w14:ky="0" w14:algn="ctr">
+                            <w14:srgbClr w14:val="6E747A">
+                              <w14:alpha w14:val="57000"/>
+                            </w14:srgbClr>
+                          </w14:shadow>
+                          <w14:textOutline w14:w="0" w14:cap="flat" w14:cmpd="sng" w14:algn="ctr">
+                            <w14:noFill/>
+                            <w14:prstDash w14:val="solid"/>
+                            <w14:round/>
+                          </w14:textOutline>
+                        </w:rPr>
+                        <w:t>CSS que aplicara los cambios en HTML</w:t>
+                      </w:r>
+                    </w:p>
+                    <w:p>
+                      <w:pPr>
+                        <w:spacing w:after="0"/>
+                        <w:jc w:val="center"/>
+                        <w:rPr>
+                          <w:noProof/>
+                          <w:color w:val="4472C4" w:themeColor="accent1"/>
+                          <w:sz w:val="32"/>
+                          <w:szCs w:val="32"/>
+                          <w14:shadow w14:blurRad="38100" w14:dist="25400" w14:dir="5400000" w14:sx="100000" w14:sy="100000" w14:kx="0" w14:ky="0" w14:algn="ctr">
+                            <w14:srgbClr w14:val="6E747A">
+                              <w14:alpha w14:val="57000"/>
+                            </w14:srgbClr>
+                          </w14:shadow>
+                          <w14:textOutline w14:w="0" w14:cap="flat" w14:cmpd="sng" w14:algn="ctr">
+                            <w14:noFill/>
+                            <w14:prstDash w14:val="solid"/>
+                            <w14:round/>
+                          </w14:textOutline>
+                        </w:rPr>
+                      </w:pPr>
+                    </w:p>
+                    <w:p>
+                      <w:pPr>
+                        <w:jc w:val="center"/>
+                        <w:rPr>
+                          <w:sz w:val="32"/>
+                          <w:szCs w:val="32"/>
+                        </w:rPr>
+                      </w:pPr>
+                    </w:p>
+                  </w:txbxContent>
+                </v:textbox>
+                <w10:wrap anchorx="margin"/>
+              </v:shape>
+            </w:pict>
+          </mc:Fallback>
+        </mc:AlternateContent>
+      </w:r>
+    </w:p>
+    <w:p/>
+    <w:p/>
+    <w:p/>
+    <w:p>
+      <w:r>
+        <w:rPr>
+          <w:noProof/>
+        </w:rPr>
+        <mc:AlternateContent>
+          <mc:Choice Requires="wps">
+            <w:drawing>
+              <wp:anchor distT="0" distB="0" distL="114300" distR="114300" simplePos="0" relativeHeight="251674624" behindDoc="0" locked="0" layoutInCell="1" allowOverlap="1" wp14:anchorId="377E1D4C" wp14:editId="02F11A3C">
+                <wp:simplePos x="0" y="0"/>
+                <wp:positionH relativeFrom="margin">
+                  <wp:posOffset>-390525</wp:posOffset>
+                </wp:positionH>
+                <wp:positionV relativeFrom="paragraph">
+                  <wp:posOffset>271145</wp:posOffset>
+                </wp:positionV>
+                <wp:extent cx="1638300" cy="781050"/>
+                <wp:effectExtent l="0" t="19050" r="38100" b="38100"/>
+                <wp:wrapNone/>
+                <wp:docPr id="1156978643" name="Flecha: a la derecha 2"/>
+                <wp:cNvGraphicFramePr/>
+                <a:graphic xmlns:a="http://schemas.openxmlformats.org/drawingml/2006/main">
+                  <a:graphicData uri="http://schemas.microsoft.com/office/word/2010/wordprocessingShape">
+                    <wps:wsp>
+                      <wps:cNvSpPr/>
+                      <wps:spPr>
+                        <a:xfrm>
+                          <a:off x="0" y="0"/>
+                          <a:ext cx="1638300" cy="781050"/>
+                        </a:xfrm>
+                        <a:prstGeom prst="rightArrow">
+                          <a:avLst/>
+                        </a:prstGeom>
+                        <a:solidFill>
+                          <a:srgbClr val="4472C4"/>
+                        </a:solidFill>
+                        <a:ln w="12700" cap="flat" cmpd="sng" algn="ctr">
+                          <a:solidFill>
+                            <a:srgbClr val="4472C4">
+                              <a:shade val="50000"/>
+                            </a:srgbClr>
+                          </a:solidFill>
+                          <a:prstDash val="solid"/>
+                          <a:miter lim="800000"/>
+                        </a:ln>
+                        <a:effectLst/>
+                      </wps:spPr>
+                      <wps:bodyPr rot="0" spcFirstLastPara="0" vertOverflow="overflow" horzOverflow="overflow" vert="horz" wrap="square" lIns="91440" tIns="45720" rIns="91440" bIns="45720" numCol="1" spcCol="0" rtlCol="0" fromWordArt="0" anchor="ctr" anchorCtr="0" forceAA="0" compatLnSpc="1">
+                        <a:prstTxWarp prst="textNoShape">
+                          <a:avLst/>
+                        </a:prstTxWarp>
+                        <a:noAutofit/>
+                      </wps:bodyPr>
+                    </wps:wsp>
+                  </a:graphicData>
+                </a:graphic>
+              </wp:anchor>
+            </w:drawing>
+          </mc:Choice>
+          <mc:Fallback>
+            <w:pict>
+              <v:shape w14:anchorId="7D1720F4" id="Flecha: a la derecha 2" o:spid="_x0000_s1026" type="#_x0000_t13" style="position:absolute;margin-left:-30.75pt;margin-top:21.35pt;width:129pt;height:61.5pt;z-index:251674624;visibility:visible;mso-wrap-style:square;mso-wrap-distance-left:9pt;mso-wrap-distance-top:0;mso-wrap-distance-right:9pt;mso-wrap-distance-bottom:0;mso-position-horizontal:absolute;mso-position-horizontal-relative:margin;mso-position-vertical:absolute;mso-position-vertical-relative:text;v-text-anchor:middle" o:gfxdata="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" adj="16451" fillcolor="#4472c4" strokecolor="#2f528f" strokeweight="1pt">
+                <w10:wrap anchorx="margin"/>
+              </v:shape>
+            </w:pict>
+          </mc:Fallback>
+        </mc:AlternateContent>
+      </w:r>
+    </w:p>
+    <w:p/>
+    <w:p>
+      <w:r>
+        <w:rPr>
+          <w:noProof/>
+        </w:rPr>
+        <w:drawing>
+          <wp:anchor distT="0" distB="0" distL="114300" distR="114300" simplePos="0" relativeHeight="251671552" behindDoc="1" locked="0" layoutInCell="1" allowOverlap="1" wp14:anchorId="0FE2490A" wp14:editId="103D6685">
+            <wp:simplePos x="0" y="0"/>
+            <wp:positionH relativeFrom="column">
+              <wp:posOffset>1481455</wp:posOffset>
+            </wp:positionH>
+            <wp:positionV relativeFrom="paragraph">
+              <wp:posOffset>111760</wp:posOffset>
+            </wp:positionV>
+            <wp:extent cx="4886715" cy="4429125"/>
+            <wp:effectExtent l="0" t="0" r="9525" b="0"/>
+            <wp:wrapNone/>
+            <wp:docPr id="832150464" name="Imagen 3"/>
+            <wp:cNvGraphicFramePr>
+              <a:graphicFrameLocks xmlns:a="http://schemas.openxmlformats.org/drawingml/2006/main" noChangeAspect="1"/>
+            </wp:cNvGraphicFramePr>
+            <a:graphic xmlns:a="http://schemas.openxmlformats.org/drawingml/2006/main">
+              <a:graphicData uri="http://schemas.openxmlformats.org/drawingml/2006/picture">
+                <pic:pic xmlns:pic="http://schemas.openxmlformats.org/drawingml/2006/picture">
+                  <pic:nvPicPr>
+                    <pic:cNvPr id="0" name="Picture 3"/>
+                    <pic:cNvPicPr>
+                      <a:picLocks noChangeAspect="1" noChangeArrowheads="1"/>
+                    </pic:cNvPicPr>
+                  </pic:nvPicPr>
+                  <pic:blipFill>
+                    <a:blip r:embed="rId11">
+                      <a:extLst>
+                        <a:ext uri="{28A0092B-C50C-407E-A947-70E740481C1C}">
+                          <a14:useLocalDpi xmlns:a14="http://schemas.microsoft.com/office/drawing/2010/main" val="0"/>
+                        </a:ext>
+                      </a:extLst>
+                    </a:blip>
+                    <a:srcRect/>
+                    <a:stretch>
+                      <a:fillRect/>
+                    </a:stretch>
+                  </pic:blipFill>
+                  <pic:spPr bwMode="auto">
+                    <a:xfrm>
+                      <a:off x="0" y="0"/>
+                      <a:ext cx="4886715" cy="4429125"/>
+                    </a:xfrm>
+                    <a:prstGeom prst="rect">
+                      <a:avLst/>
+                    </a:prstGeom>
+                    <a:noFill/>
+                    <a:ln>
+                      <a:noFill/>
+                    </a:ln>
+                  </pic:spPr>
+                </pic:pic>
+              </a:graphicData>
+            </a:graphic>
+            <wp14:sizeRelH relativeFrom="margin">
+              <wp14:pctWidth>0</wp14:pctWidth>
+            </wp14:sizeRelH>
+            <wp14:sizeRelV relativeFrom="margin">
+              <wp14:pctHeight>0</wp14:pctHeight>
+            </wp14:sizeRelV>
+          </wp:anchor>
+        </w:drawing>
+      </w:r>
+    </w:p>
+    <w:p/>
+    <w:p/>
+    <w:p/>
+    <w:p/>
+    <w:p/>
+    <w:p/>
+    <w:p/>
+    <w:p/>
+    <w:p/>
+    <w:p/>
+    <w:p/>
+    <w:p/>
+    <w:p/>
+    <w:p/>
+    <w:p/>
+    <w:p/>
+    <w:p>
+      <w:r>
+        <w:rPr>
+          <w:noProof/>
+        </w:rPr>
+        <w:lastRenderedPageBreak/>
+        <w:drawing>
+          <wp:anchor distT="0" distB="0" distL="114300" distR="114300" simplePos="0" relativeHeight="251676672" behindDoc="1" locked="0" layoutInCell="1" allowOverlap="1" wp14:anchorId="0CC21E39" wp14:editId="472A3FC1">
+            <wp:simplePos x="0" y="0"/>
+            <wp:positionH relativeFrom="margin">
+              <wp:align>right</wp:align>
+            </wp:positionH>
+            <wp:positionV relativeFrom="paragraph">
+              <wp:posOffset>3986530</wp:posOffset>
+            </wp:positionV>
+            <wp:extent cx="5391150" cy="2724150"/>
+            <wp:effectExtent l="0" t="0" r="0" b="0"/>
+            <wp:wrapNone/>
+            <wp:docPr id="1991351714" name="Imagen 5"/>
+            <wp:cNvGraphicFramePr>
+              <a:graphicFrameLocks xmlns:a="http://schemas.openxmlformats.org/drawingml/2006/main" noChangeAspect="1"/>
+            </wp:cNvGraphicFramePr>
+            <a:graphic xmlns:a="http://schemas.openxmlformats.org/drawingml/2006/main">
+              <a:graphicData uri="http://schemas.openxmlformats.org/drawingml/2006/picture">
+                <pic:pic xmlns:pic="http://schemas.openxmlformats.org/drawingml/2006/picture">
+                  <pic:nvPicPr>
+                    <pic:cNvPr id="0" name="Picture 5"/>
+                    <pic:cNvPicPr>
+                      <a:picLocks noChangeAspect="1" noChangeArrowheads="1"/>
+                    </pic:cNvPicPr>
+                  </pic:nvPicPr>
+                  <pic:blipFill>
+                    <a:blip r:embed="rId12" cstate="print">
+                      <a:extLst>
+                        <a:ext uri="{28A0092B-C50C-407E-A947-70E740481C1C}">
+                          <a14:useLocalDpi xmlns:a14="http://schemas.microsoft.com/office/drawing/2010/main" val="0"/>
+                        </a:ext>
+                      </a:extLst>
+                    </a:blip>
+                    <a:srcRect/>
+                    <a:stretch>
+                      <a:fillRect/>
+                    </a:stretch>
+                  </pic:blipFill>
+                  <pic:spPr bwMode="auto">
+                    <a:xfrm>
+                      <a:off x="0" y="0"/>
+                      <a:ext cx="5391150" cy="2724150"/>
+                    </a:xfrm>
+                    <a:prstGeom prst="rect">
+                      <a:avLst/>
+                    </a:prstGeom>
+                    <a:noFill/>
+                    <a:ln>
+                      <a:noFill/>
+                    </a:ln>
+                  </pic:spPr>
+                </pic:pic>
+              </a:graphicData>
+            </a:graphic>
+            <wp14:sizeRelV relativeFrom="margin">
+              <wp14:pctHeight>0</wp14:pctHeight>
+            </wp14:sizeRelV>
+          </wp:anchor>
+        </w:drawing>
+      </w:r>
+      <w:r>
+        <w:rPr>
+          <w:noProof/>
+        </w:rPr>
+        <w:drawing>
+          <wp:anchor distT="0" distB="0" distL="114300" distR="114300" simplePos="0" relativeHeight="251675648" behindDoc="1" locked="0" layoutInCell="1" allowOverlap="1" wp14:anchorId="689BB578" wp14:editId="0186F1B4">
+            <wp:simplePos x="0" y="0"/>
+            <wp:positionH relativeFrom="margin">
+              <wp:align>left</wp:align>
+            </wp:positionH>
+            <wp:positionV relativeFrom="paragraph">
+              <wp:posOffset>1014730</wp:posOffset>
+            </wp:positionV>
+            <wp:extent cx="5400675" cy="3476625"/>
+            <wp:effectExtent l="0" t="0" r="9525" b="9525"/>
+            <wp:wrapNone/>
+            <wp:docPr id="1493373789" name="Imagen 4"/>
+            <wp:cNvGraphicFramePr>
+              <a:graphicFrameLocks xmlns:a="http://schemas.openxmlformats.org/drawingml/2006/main" noChangeAspect="1"/>
+            </wp:cNvGraphicFramePr>
+            <a:graphic xmlns:a="http://schemas.openxmlformats.org/drawingml/2006/main">
+              <a:graphicData uri="http://schemas.openxmlformats.org/drawingml/2006/picture">
+                <pic:pic xmlns:pic="http://schemas.openxmlformats.org/drawingml/2006/picture">
+                  <pic:nvPicPr>
+                    <pic:cNvPr id="0" name="Picture 4"/>
+                    <pic:cNvPicPr>
+                      <a:picLocks noChangeAspect="1" noChangeArrowheads="1"/>
+                    </pic:cNvPicPr>
+                  </pic:nvPicPr>
+                  <pic:blipFill>
+                    <a:blip r:embed="rId13" cstate="print">
+                      <a:extLst>
+                        <a:ext uri="{28A0092B-C50C-407E-A947-70E740481C1C}">
+                          <a14:useLocalDpi xmlns:a14="http://schemas.microsoft.com/office/drawing/2010/main" val="0"/>
+                        </a:ext>
+                      </a:extLst>
+                    </a:blip>
+                    <a:srcRect/>
+                    <a:stretch>
+                      <a:fillRect/>
+                    </a:stretch>
+                  </pic:blipFill>
+                  <pic:spPr bwMode="auto">
+                    <a:xfrm>
+                      <a:off x="0" y="0"/>
+                      <a:ext cx="5400675" cy="3476625"/>
+                    </a:xfrm>
+                    <a:prstGeom prst="rect">
+                      <a:avLst/>
+                    </a:prstGeom>
+                    <a:noFill/>
+                    <a:ln>
+                      <a:noFill/>
+                    </a:ln>
+                  </pic:spPr>
+                </pic:pic>
+              </a:graphicData>
+            </a:graphic>
+            <wp14:sizeRelV relativeFrom="margin">
+              <wp14:pctHeight>0</wp14:pctHeight>
+            </wp14:sizeRelV>
+          </wp:anchor>
+        </w:drawing>
+      </w:r>
+      <w:r>
+        <w:t>Y este es el resultado cuando se aplican los cambios  CSS</w:t>
+      </w:r>
+    </w:p>
+    <w:p/>
+    <w:p/>
+    <w:p/>
+    <w:p/>
+    <w:p/>
+    <w:p/>
+    <w:p/>
+    <w:p/>
+    <w:p/>
+    <w:p/>
+    <w:p/>
+    <w:p/>
+    <w:p/>
+    <w:p/>
+    <w:p/>
+    <w:p/>
+    <w:p/>
+    <w:p/>
+    <w:p/>
+    <w:p/>
+    <w:p/>
+    <w:p/>
+    <w:p/>
+    <w:p/>
+    <w:p/>
+    <w:p/>
+    <w:p/>
+    <w:p/>
+    <w:p/>
+    <w:p/>
+    <w:p>
+      <w:pPr>
+        <w:rPr>
+          <w:b/>
+          <w:bCs/>
+          <w:sz w:val="24"/>
+          <w:szCs w:val="24"/>
+        </w:rPr>
+      </w:pPr>
+      <w:r>
+        <w:rPr>
+          <w:b/>
+          <w:bCs/>
+          <w:sz w:val="24"/>
+          <w:szCs w:val="24"/>
+        </w:rPr>
+        <w:lastRenderedPageBreak/>
+        <w:t>Requerimiento</w:t>
+      </w:r>
+      <w:r>
+        <w:rPr>
+          <w:b/>
+          <w:bCs/>
+          <w:sz w:val="24"/>
+          <w:szCs w:val="24"/>
+        </w:rPr>
+        <w:t>2</w:t>
+      </w:r>
+      <w:r>
+        <w:rPr>
+          <w:b/>
+          <w:bCs/>
+          <w:sz w:val="24"/>
+          <w:szCs w:val="24"/>
+        </w:rPr>
+        <w:t>:</w:t>
+      </w:r>
+    </w:p>
+    <w:p>
+      <w:r>
+        <w:rPr>
+          <w:noProof/>
+        </w:rPr>
+        <mc:AlternateContent>
+          <mc:Choice Requires="wps">
+            <w:drawing>
+              <wp:anchor distT="0" distB="0" distL="114300" distR="114300" simplePos="0" relativeHeight="251679744" behindDoc="1" locked="0" layoutInCell="1" allowOverlap="1" wp14:anchorId="3D9CB303" wp14:editId="38D12F74">
+                <wp:simplePos x="0" y="0"/>
+                <wp:positionH relativeFrom="margin">
+                  <wp:posOffset>-556260</wp:posOffset>
+                </wp:positionH>
+                <wp:positionV relativeFrom="paragraph">
+                  <wp:posOffset>1893570</wp:posOffset>
+                </wp:positionV>
+                <wp:extent cx="1752600" cy="1200150"/>
+                <wp:effectExtent l="0" t="0" r="0" b="0"/>
+                <wp:wrapNone/>
+                <wp:docPr id="129036346" name="Cuadro de texto 1"/>
+                <wp:cNvGraphicFramePr/>
+                <a:graphic xmlns:a="http://schemas.openxmlformats.org/drawingml/2006/main">
+                  <a:graphicData uri="http://schemas.microsoft.com/office/word/2010/wordprocessingShape">
+                    <wps:wsp>
+                      <wps:cNvSpPr txBox="1"/>
+                      <wps:spPr>
+                        <a:xfrm>
+                          <a:off x="0" y="0"/>
+                          <a:ext cx="1752600" cy="1200150"/>
+                        </a:xfrm>
+                        <a:prstGeom prst="rect">
+                          <a:avLst/>
+                        </a:prstGeom>
+                        <a:noFill/>
+                        <a:ln>
+                          <a:noFill/>
+                        </a:ln>
+                      </wps:spPr>
+                      <wps:txbx>
+                        <w:txbxContent>
+                          <w:p>
+                            <w:pPr>
+                              <w:spacing w:after="0"/>
+                              <w:jc w:val="center"/>
+                              <w:rPr>
+                                <w:noProof/>
+                                <w:color w:val="4472C4" w:themeColor="accent1"/>
+                                <w:sz w:val="32"/>
+                                <w:szCs w:val="32"/>
+                                <w14:shadow w14:blurRad="38100" w14:dist="25400" w14:dir="5400000" w14:sx="100000" w14:sy="100000" w14:kx="0" w14:ky="0" w14:algn="ctr">
+                                  <w14:srgbClr w14:val="6E747A">
+                                    <w14:alpha w14:val="57000"/>
+                                  </w14:srgbClr>
+                                </w14:shadow>
+                                <w14:textOutline w14:w="0" w14:cap="flat" w14:cmpd="sng" w14:algn="ctr">
+                                  <w14:noFill/>
+                                  <w14:prstDash w14:val="solid"/>
+                                  <w14:round/>
+                                </w14:textOutline>
+                              </w:rPr>
+                            </w:pPr>
+                            <w:r>
+                              <w:rPr>
+                                <w:noProof/>
+                                <w:color w:val="4472C4" w:themeColor="accent1"/>
+                                <w:sz w:val="32"/>
+                                <w:szCs w:val="32"/>
+                                <w14:shadow w14:blurRad="38100" w14:dist="25400" w14:dir="5400000" w14:sx="100000" w14:sy="100000" w14:kx="0" w14:ky="0" w14:algn="ctr">
+                                  <w14:srgbClr w14:val="6E747A">
+                                    <w14:alpha w14:val="57000"/>
+                                  </w14:srgbClr>
+                                </w14:shadow>
+                                <w14:textOutline w14:w="0" w14:cap="flat" w14:cmpd="sng" w14:algn="ctr">
+                                  <w14:noFill/>
+                                  <w14:prstDash w14:val="solid"/>
+                                  <w14:round/>
+                                </w14:textOutline>
+                              </w:rPr>
+                              <w:t>He escrito otro codigo para que transforme el archivo XML</w:t>
+                            </w:r>
+                          </w:p>
+                          <w:p>
+                            <w:pPr>
+                              <w:spacing w:after="0"/>
+                              <w:jc w:val="center"/>
+                              <w:rPr>
+                                <w:noProof/>
+                                <w:color w:val="4472C4" w:themeColor="accent1"/>
+                                <w:sz w:val="32"/>
+                                <w:szCs w:val="32"/>
+                                <w14:shadow w14:blurRad="38100" w14:dist="25400" w14:dir="5400000" w14:sx="100000" w14:sy="100000" w14:kx="0" w14:ky="0" w14:algn="ctr">
+                                  <w14:srgbClr w14:val="6E747A">
+                                    <w14:alpha w14:val="57000"/>
+                                  </w14:srgbClr>
+                                </w14:shadow>
+                                <w14:textOutline w14:w="0" w14:cap="flat" w14:cmpd="sng" w14:algn="ctr">
+                                  <w14:noFill/>
+                                  <w14:prstDash w14:val="solid"/>
+                                  <w14:round/>
+                                </w14:textOutline>
+                              </w:rPr>
+                            </w:pPr>
+                          </w:p>
+                          <w:p>
+                            <w:pPr>
+                              <w:jc w:val="center"/>
+                              <w:rPr>
+                                <w:sz w:val="32"/>
+                                <w:szCs w:val="32"/>
+                              </w:rPr>
+                            </w:pPr>
+                          </w:p>
+                        </w:txbxContent>
+                      </wps:txbx>
+                      <wps:bodyPr rot="0" spcFirstLastPara="0" vertOverflow="overflow" horzOverflow="overflow" vert="horz" wrap="square" lIns="91440" tIns="45720" rIns="91440" bIns="45720" numCol="1" spcCol="0" rtlCol="0" fromWordArt="0" anchor="t" anchorCtr="0" forceAA="0" compatLnSpc="1">
+                        <a:prstTxWarp prst="textNoShape">
+                          <a:avLst/>
+                        </a:prstTxWarp>
+                        <a:noAutofit/>
+                      </wps:bodyPr>
+                    </wps:wsp>
+                  </a:graphicData>
+                </a:graphic>
+                <wp14:sizeRelH relativeFrom="margin">
+                  <wp14:pctWidth>0</wp14:pctWidth>
+                </wp14:sizeRelH>
+                <wp14:sizeRelV relativeFrom="margin">
+                  <wp14:pctHeight>0</wp14:pctHeight>
+                </wp14:sizeRelV>
+              </wp:anchor>
+            </w:drawing>
+          </mc:Choice>
+          <mc:Fallback>
+            <w:pict>
+              <v:shape w14:anchorId="3D9CB303" id="_x0000_s1029" type="#_x0000_t202" style="position:absolute;margin-left:-43.8pt;margin-top:149.1pt;width:138pt;height:94.5pt;z-index:-251636736;visibility:visible;mso-wrap-style:square;mso-width-percent:0;mso-height-percent:0;mso-wrap-distance-left:9pt;mso-wrap-distance-top:0;mso-wrap-distance-right:9pt;mso-wrap-distance-bottom:0;mso-position-horizontal:absolute;mso-position-horizontal-relative:margin;mso-position-vertical:absolute;mso-position-vertical-relative:text;mso-width-percent:0;mso-height-percent:0;mso-width-relative:margin;mso-height-relative:margin;v-text-anchor:top" o:gfxdata="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" filled="f" stroked="f">
+                <v:textbox>
+                  <w:txbxContent>
+                    <w:p>
+                      <w:pPr>
+                        <w:spacing w:after="0"/>
+                        <w:jc w:val="center"/>
+                        <w:rPr>
+                          <w:noProof/>
+                          <w:color w:val="4472C4" w:themeColor="accent1"/>
+                          <w:sz w:val="32"/>
+                          <w:szCs w:val="32"/>
+                          <w14:shadow w14:blurRad="38100" w14:dist="25400" w14:dir="5400000" w14:sx="100000" w14:sy="100000" w14:kx="0" w14:ky="0" w14:algn="ctr">
+                            <w14:srgbClr w14:val="6E747A">
+                              <w14:alpha w14:val="57000"/>
+                            </w14:srgbClr>
+                          </w14:shadow>
+                          <w14:textOutline w14:w="0" w14:cap="flat" w14:cmpd="sng" w14:algn="ctr">
+                            <w14:noFill/>
+                            <w14:prstDash w14:val="solid"/>
+                            <w14:round/>
+                          </w14:textOutline>
+                        </w:rPr>
+                      </w:pPr>
+                      <w:r>
+                        <w:rPr>
+                          <w:noProof/>
+                          <w:color w:val="4472C4" w:themeColor="accent1"/>
+                          <w:sz w:val="32"/>
+                          <w:szCs w:val="32"/>
+                          <w14:shadow w14:blurRad="38100" w14:dist="25400" w14:dir="5400000" w14:sx="100000" w14:sy="100000" w14:kx="0" w14:ky="0" w14:algn="ctr">
+                            <w14:srgbClr w14:val="6E747A">
+                              <w14:alpha w14:val="57000"/>
+                            </w14:srgbClr>
+                          </w14:shadow>
+                          <w14:textOutline w14:w="0" w14:cap="flat" w14:cmpd="sng" w14:algn="ctr">
+                            <w14:noFill/>
+                            <w14:prstDash w14:val="solid"/>
+                            <w14:round/>
+                          </w14:textOutline>
+                        </w:rPr>
+                        <w:t>He escrito otro codigo para que transforme el archivo XML</w:t>
+                      </w:r>
+                    </w:p>
+                    <w:p>
+                      <w:pPr>
+                        <w:spacing w:after="0"/>
+                        <w:jc w:val="center"/>
+                        <w:rPr>
+                          <w:noProof/>
+                          <w:color w:val="4472C4" w:themeColor="accent1"/>
+                          <w:sz w:val="32"/>
+                          <w:szCs w:val="32"/>
+                          <w14:shadow w14:blurRad="38100" w14:dist="25400" w14:dir="5400000" w14:sx="100000" w14:sy="100000" w14:kx="0" w14:ky="0" w14:algn="ctr">
+                            <w14:srgbClr w14:val="6E747A">
+                              <w14:alpha w14:val="57000"/>
+                            </w14:srgbClr>
+                          </w14:shadow>
+                          <w14:textOutline w14:w="0" w14:cap="flat" w14:cmpd="sng" w14:algn="ctr">
+                            <w14:noFill/>
+                            <w14:prstDash w14:val="solid"/>
+                            <w14:round/>
+                          </w14:textOutline>
+                        </w:rPr>
+                      </w:pPr>
+                    </w:p>
+                    <w:p>
+                      <w:pPr>
+                        <w:jc w:val="center"/>
+                        <w:rPr>
+                          <w:sz w:val="32"/>
+                          <w:szCs w:val="32"/>
+                        </w:rPr>
+                      </w:pPr>
+                    </w:p>
+                  </w:txbxContent>
+                </v:textbox>
+                <w10:wrap anchorx="margin"/>
+              </v:shape>
+            </w:pict>
+          </mc:Fallback>
+        </mc:AlternateContent>
+      </w:r>
+      <w:r>
+        <w:rPr>
+          <w:noProof/>
+        </w:rPr>
+        <mc:AlternateContent>
+          <mc:Choice Requires="wps">
+            <w:drawing>
+              <wp:anchor distT="0" distB="0" distL="114300" distR="114300" simplePos="0" relativeHeight="251680768" behindDoc="0" locked="0" layoutInCell="1" allowOverlap="1" wp14:anchorId="051977A3" wp14:editId="298AEB78">
+                <wp:simplePos x="0" y="0"/>
+                <wp:positionH relativeFrom="margin">
+                  <wp:posOffset>-457200</wp:posOffset>
+                </wp:positionH>
+                <wp:positionV relativeFrom="paragraph">
+                  <wp:posOffset>3112135</wp:posOffset>
+                </wp:positionV>
+                <wp:extent cx="1638300" cy="781050"/>
+                <wp:effectExtent l="0" t="19050" r="38100" b="38100"/>
+                <wp:wrapNone/>
+                <wp:docPr id="2065437316" name="Flecha: a la derecha 2"/>
+                <wp:cNvGraphicFramePr/>
+                <a:graphic xmlns:a="http://schemas.openxmlformats.org/drawingml/2006/main">
+                  <a:graphicData uri="http://schemas.microsoft.com/office/word/2010/wordprocessingShape">
+                    <wps:wsp>
+                      <wps:cNvSpPr/>
+                      <wps:spPr>
+                        <a:xfrm>
+                          <a:off x="0" y="0"/>
+                          <a:ext cx="1638300" cy="781050"/>
+                        </a:xfrm>
+                        <a:prstGeom prst="rightArrow">
+                          <a:avLst/>
+                        </a:prstGeom>
+                        <a:solidFill>
+                          <a:srgbClr val="4472C4"/>
+                        </a:solidFill>
+                        <a:ln w="12700" cap="flat" cmpd="sng" algn="ctr">
+                          <a:solidFill>
+                            <a:srgbClr val="4472C4">
+                              <a:shade val="50000"/>
+                            </a:srgbClr>
+                          </a:solidFill>
+                          <a:prstDash val="solid"/>
+                          <a:miter lim="800000"/>
+                        </a:ln>
+                        <a:effectLst/>
+                      </wps:spPr>
+                      <wps:bodyPr rot="0" spcFirstLastPara="0" vertOverflow="overflow" horzOverflow="overflow" vert="horz" wrap="square" lIns="91440" tIns="45720" rIns="91440" bIns="45720" numCol="1" spcCol="0" rtlCol="0" fromWordArt="0" anchor="ctr" anchorCtr="0" forceAA="0" compatLnSpc="1">
+                        <a:prstTxWarp prst="textNoShape">
+                          <a:avLst/>
+                        </a:prstTxWarp>
+                        <a:noAutofit/>
+                      </wps:bodyPr>
+                    </wps:wsp>
+                  </a:graphicData>
+                </a:graphic>
+              </wp:anchor>
+            </w:drawing>
+          </mc:Choice>
+          <mc:Fallback>
+            <w:pict>
+              <v:shape w14:anchorId="55A0A954" id="Flecha: a la derecha 2" o:spid="_x0000_s1026" type="#_x0000_t13" style="position:absolute;margin-left:-36pt;margin-top:245.05pt;width:129pt;height:61.5pt;z-index:251680768;visibility:visible;mso-wrap-style:square;mso-wrap-distance-left:9pt;mso-wrap-distance-top:0;mso-wrap-distance-right:9pt;mso-wrap-distance-bottom:0;mso-position-horizontal:absolute;mso-position-horizontal-relative:margin;mso-position-vertical:absolute;mso-position-vertical-relative:text;v-text-anchor:middle" o:gfxdata="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" adj="16451" fillcolor="#4472c4" strokecolor="#2f528f" strokeweight="1pt">
+                <w10:wrap anchorx="margin"/>
+              </v:shape>
+            </w:pict>
+          </mc:Fallback>
+        </mc:AlternateContent>
+      </w:r>
+      <w:r>
+        <w:rPr>
+          <w:noProof/>
+        </w:rPr>
+        <w:drawing>
+          <wp:anchor distT="0" distB="0" distL="114300" distR="114300" simplePos="0" relativeHeight="251677696" behindDoc="1" locked="0" layoutInCell="1" allowOverlap="1" wp14:anchorId="5BAE7CC5" wp14:editId="730876B9">
+            <wp:simplePos x="0" y="0"/>
+            <wp:positionH relativeFrom="column">
+              <wp:posOffset>1496060</wp:posOffset>
+            </wp:positionH>
+            <wp:positionV relativeFrom="paragraph">
+              <wp:posOffset>950595</wp:posOffset>
+            </wp:positionV>
+            <wp:extent cx="4881571" cy="4657725"/>
+            <wp:effectExtent l="0" t="0" r="0" b="0"/>
+            <wp:wrapNone/>
+            <wp:docPr id="292380176" name="Imagen 6"/>
+            <wp:cNvGraphicFramePr>
+              <a:graphicFrameLocks xmlns:a="http://schemas.openxmlformats.org/drawingml/2006/main" noChangeAspect="1"/>
+            </wp:cNvGraphicFramePr>
+            <a:graphic xmlns:a="http://schemas.openxmlformats.org/drawingml/2006/main">
+              <a:graphicData uri="http://schemas.openxmlformats.org/drawingml/2006/picture">
+                <pic:pic xmlns:pic="http://schemas.openxmlformats.org/drawingml/2006/picture">
+                  <pic:nvPicPr>
+                    <pic:cNvPr id="0" name="Picture 6"/>
+                    <pic:cNvPicPr>
+                      <a:picLocks noChangeAspect="1" noChangeArrowheads="1"/>
+                    </pic:cNvPicPr>
+                  </pic:nvPicPr>
+                  <pic:blipFill>
+                    <a:blip r:embed="rId14">
+                      <a:extLst>
+                        <a:ext uri="{28A0092B-C50C-407E-A947-70E740481C1C}">
+                          <a14:useLocalDpi xmlns:a14="http://schemas.microsoft.com/office/drawing/2010/main" val="0"/>
+                        </a:ext>
+                      </a:extLst>
+                    </a:blip>
+                    <a:srcRect/>
+                    <a:stretch>
+                      <a:fillRect/>
+                    </a:stretch>
+                  </pic:blipFill>
+                  <pic:spPr bwMode="auto">
+                    <a:xfrm>
+                      <a:off x="0" y="0"/>
+                      <a:ext cx="4881571" cy="4657725"/>
+                    </a:xfrm>
+                    <a:prstGeom prst="rect">
+                      <a:avLst/>
+                    </a:prstGeom>
+                    <a:noFill/>
+                    <a:ln>
+                      <a:noFill/>
+                    </a:ln>
+                  </pic:spPr>
+                </pic:pic>
+              </a:graphicData>
+            </a:graphic>
+            <wp14:sizeRelH relativeFrom="margin">
+              <wp14:pctWidth>0</wp14:pctWidth>
+            </wp14:sizeRelH>
+            <wp14:sizeRelV relativeFrom="margin">
+              <wp14:pctHeight>0</wp14:pctHeight>
+            </wp14:sizeRelV>
+          </wp:anchor>
+        </w:drawing>
+      </w:r>
+      <w:r>
+        <w:t>Con el mismo documento XML que nos han dado ahora lo transformaremos en otro archivo XML con otras etiquetas y otra estructura:</w:t>
+      </w:r>
+    </w:p>
+    <w:p/>
+    <w:p/>
+    <w:p/>
+    <w:p/>
+    <w:p/>
+    <w:p/>
+    <w:p/>
+    <w:p/>
+    <w:p/>
+    <w:p/>
+    <w:p/>
+    <w:p/>
+    <w:p/>
+    <w:p/>
+    <w:p/>
+    <w:p/>
+    <w:p/>
+    <w:p/>
+    <w:p/>
+    <w:p/>
+    <w:p/>
+    <w:p/>
+    <w:p/>
+    <w:p/>
+    <w:p/>
+    <w:p/>
+    <w:p/>
+    <w:p/>
+    <w:p>
+      <w:r>
+        <w:rPr>
+          <w:noProof/>
+        </w:rPr>
+        <w:lastRenderedPageBreak/>
+        <w:drawing>
+          <wp:anchor distT="0" distB="0" distL="114300" distR="114300" simplePos="0" relativeHeight="251681792" behindDoc="1" locked="0" layoutInCell="1" allowOverlap="1" wp14:anchorId="77A41F89" wp14:editId="66532194">
+            <wp:simplePos x="0" y="0"/>
+            <wp:positionH relativeFrom="column">
+              <wp:posOffset>-308610</wp:posOffset>
+            </wp:positionH>
+            <wp:positionV relativeFrom="paragraph">
+              <wp:posOffset>1071880</wp:posOffset>
+            </wp:positionV>
+            <wp:extent cx="5400675" cy="4610100"/>
+            <wp:effectExtent l="0" t="0" r="9525" b="0"/>
+            <wp:wrapNone/>
+            <wp:docPr id="889458620" name="Imagen 7"/>
+            <wp:cNvGraphicFramePr>
+              <a:graphicFrameLocks xmlns:a="http://schemas.openxmlformats.org/drawingml/2006/main" noChangeAspect="1"/>
+            </wp:cNvGraphicFramePr>
+            <a:graphic xmlns:a="http://schemas.openxmlformats.org/drawingml/2006/main">
+              <a:graphicData uri="http://schemas.openxmlformats.org/drawingml/2006/picture">
+                <pic:pic xmlns:pic="http://schemas.openxmlformats.org/drawingml/2006/picture">
+                  <pic:nvPicPr>
+                    <pic:cNvPr id="0" name="Picture 7"/>
+                    <pic:cNvPicPr>
+                      <a:picLocks noChangeAspect="1" noChangeArrowheads="1"/>
+                    </pic:cNvPicPr>
+                  </pic:nvPicPr>
+                  <pic:blipFill>
+                    <a:blip r:embed="rId15">
+                      <a:extLst>
+                        <a:ext uri="{28A0092B-C50C-407E-A947-70E740481C1C}">
+                          <a14:useLocalDpi xmlns:a14="http://schemas.microsoft.com/office/drawing/2010/main" val="0"/>
+                        </a:ext>
+                      </a:extLst>
+                    </a:blip>
+                    <a:srcRect/>
+                    <a:stretch>
+                      <a:fillRect/>
+                    </a:stretch>
+                  </pic:blipFill>
+                  <pic:spPr bwMode="auto">
+                    <a:xfrm>
+                      <a:off x="0" y="0"/>
+                      <a:ext cx="5400675" cy="4610100"/>
+                    </a:xfrm>
+                    <a:prstGeom prst="rect">
+                      <a:avLst/>
+                    </a:prstGeom>
+                    <a:noFill/>
+                    <a:ln>
+                      <a:noFill/>
+                    </a:ln>
+                  </pic:spPr>
+                </pic:pic>
+              </a:graphicData>
+            </a:graphic>
+          </wp:anchor>
+        </w:drawing>
+      </w:r>
+      <w:r>
+        <w:t>Y asi como se vera el archivo XML una vez transformado utilizaremos la herramienta Notepad++ para ver el resultado ya que con el live server no veríamos ningún cambio, como se puede apreciar el código del archivo XML a cambiado completamente</w:t>
       </w:r>
     </w:p>
     <w:sectPr>

</xml_diff>